<commit_message>
Menambah Latihan Roti & Kopi Co
</commit_message>
<xml_diff>
--- a/Design Thinking/Tugas/Roti & Kopi Co.docx
+++ b/Design Thinking/Tugas/Roti & Kopi Co.docx
@@ -722,39 +722,7 @@
             </w:r>
             <w:proofErr w:type="spellEnd"/>
             <w:r>
-              <w:t xml:space="preserve"> "Roti &amp; Kopi Co." yang </w:t>
-            </w:r>
-            <w:proofErr w:type="spellStart"/>
-            <w:r>
-              <w:t>konsepnya</w:t>
-            </w:r>
-            <w:proofErr w:type="spellEnd"/>
-            <w:r>
-              <w:t xml:space="preserve"> </w:t>
-            </w:r>
-            <w:proofErr w:type="spellStart"/>
-            <w:r>
-              <w:t>mirip</w:t>
-            </w:r>
-            <w:proofErr w:type="spellEnd"/>
-            <w:r>
-              <w:t xml:space="preserve"> </w:t>
-            </w:r>
-            <w:proofErr w:type="spellStart"/>
-            <w:r>
-              <w:t>seperti</w:t>
-            </w:r>
-            <w:proofErr w:type="spellEnd"/>
-            <w:r>
-              <w:t xml:space="preserve"> </w:t>
-            </w:r>
-            <w:proofErr w:type="spellStart"/>
-            <w:r>
-              <w:t>Janji</w:t>
-            </w:r>
-            <w:proofErr w:type="spellEnd"/>
-            <w:r>
-              <w:t xml:space="preserve"> Jiwa, </w:t>
+              <w:t xml:space="preserve"> "Roti &amp; Kopi Co.", </w:t>
             </w:r>
             <w:proofErr w:type="spellStart"/>
             <w:r>
@@ -785,6 +753,9 @@
               <w:t>masalah</w:t>
             </w:r>
             <w:proofErr w:type="spellEnd"/>
+            <w:r>
+              <w:t xml:space="preserve"> di toko kopi lain</w:t>
+            </w:r>
             <w:r>
               <w:t xml:space="preserve"> </w:t>
             </w:r>

</xml_diff>